<commit_message>
Updated ThirdYear_Reflection based on feedback
</commit_message>
<xml_diff>
--- a/Reflections/gbatta_PEA_Reflection_ThirdYear.docx
+++ b/Reflections/gbatta_PEA_Reflection_ThirdYear.docx
@@ -444,7 +444,41 @@
           <w:szCs w:val="24"/>
           <w:lang w:val="en-US"/>
         </w:rPr>
-        <w:t>, like helping me develop my team-working skills</w:t>
+        <w:t xml:space="preserve">, like helping me develop my </w:t>
+      </w:r>
+      <w:r>
+        <w:rPr>
+          <w:rFonts w:ascii="Times New Roman" w:hAnsi="Times New Roman" w:eastAsia="Times New Roman" w:cs="Times New Roman"/>
+          <w:b w:val="0"/>
+          <w:bCs w:val="0"/>
+          <w:i w:val="0"/>
+          <w:iCs w:val="0"/>
+          <w:caps w:val="0"/>
+          <w:smallCaps w:val="0"/>
+          <w:noProof w:val="0"/>
+          <w:color w:val="000000" w:themeColor="text1" w:themeTint="FF" w:themeShade="FF"/>
+          <w:sz w:val="24"/>
+          <w:szCs w:val="24"/>
+          <w:lang w:val="en-US"/>
+        </w:rPr>
+        <w:t>teamwork</w:t>
+      </w:r>
+      <w:r>
+        <w:rPr>
+          <w:rFonts w:ascii="Times New Roman" w:hAnsi="Times New Roman" w:eastAsia="Times New Roman" w:cs="Times New Roman"/>
+          <w:b w:val="0"/>
+          <w:bCs w:val="0"/>
+          <w:i w:val="0"/>
+          <w:iCs w:val="0"/>
+          <w:caps w:val="0"/>
+          <w:smallCaps w:val="0"/>
+          <w:noProof w:val="0"/>
+          <w:color w:val="000000" w:themeColor="text1" w:themeTint="FF" w:themeShade="FF"/>
+          <w:sz w:val="24"/>
+          <w:szCs w:val="24"/>
+          <w:lang w:val="en-US"/>
+        </w:rPr>
+        <w:t xml:space="preserve"> skills</w:t>
       </w:r>
       <w:r>
         <w:rPr>
@@ -584,58 +618,24 @@
           <w:szCs w:val="24"/>
           <w:lang w:val="en-US"/>
         </w:rPr>
-        <w:t>year, along with other group projects, have helped develop my team</w:t>
-      </w:r>
-      <w:r>
-        <w:rPr>
-          <w:rFonts w:ascii="Times New Roman" w:hAnsi="Times New Roman" w:eastAsia="Times New Roman" w:cs="Times New Roman"/>
-          <w:b w:val="0"/>
-          <w:bCs w:val="0"/>
-          <w:i w:val="0"/>
-          <w:iCs w:val="0"/>
-          <w:caps w:val="0"/>
-          <w:smallCaps w:val="0"/>
-          <w:noProof w:val="0"/>
-          <w:color w:val="000000" w:themeColor="text1" w:themeTint="FF" w:themeShade="FF"/>
-          <w:sz w:val="24"/>
-          <w:szCs w:val="24"/>
-          <w:lang w:val="en-US"/>
-        </w:rPr>
-        <w:t>-</w:t>
-      </w:r>
-      <w:r>
-        <w:rPr>
-          <w:rFonts w:ascii="Times New Roman" w:hAnsi="Times New Roman" w:eastAsia="Times New Roman" w:cs="Times New Roman"/>
-          <w:b w:val="0"/>
-          <w:bCs w:val="0"/>
-          <w:i w:val="0"/>
-          <w:iCs w:val="0"/>
-          <w:caps w:val="0"/>
-          <w:smallCaps w:val="0"/>
-          <w:noProof w:val="0"/>
-          <w:color w:val="000000" w:themeColor="text1" w:themeTint="FF" w:themeShade="FF"/>
-          <w:sz w:val="24"/>
-          <w:szCs w:val="24"/>
-          <w:lang w:val="en-US"/>
-        </w:rPr>
-        <w:t>work</w:t>
-      </w:r>
-      <w:r>
-        <w:rPr>
-          <w:rFonts w:ascii="Times New Roman" w:hAnsi="Times New Roman" w:eastAsia="Times New Roman" w:cs="Times New Roman"/>
-          <w:b w:val="0"/>
-          <w:bCs w:val="0"/>
-          <w:i w:val="0"/>
-          <w:iCs w:val="0"/>
-          <w:caps w:val="0"/>
-          <w:smallCaps w:val="0"/>
-          <w:noProof w:val="0"/>
-          <w:color w:val="000000" w:themeColor="text1" w:themeTint="FF" w:themeShade="FF"/>
-          <w:sz w:val="24"/>
-          <w:szCs w:val="24"/>
-          <w:lang w:val="en-US"/>
-        </w:rPr>
-        <w:t>ing</w:t>
+        <w:t xml:space="preserve">year, along with other group projects, have helped develop my </w:t>
+      </w:r>
+      <w:r>
+        <w:rPr>
+          <w:rFonts w:ascii="Times New Roman" w:hAnsi="Times New Roman" w:eastAsia="Times New Roman" w:cs="Times New Roman"/>
+          <w:b w:val="0"/>
+          <w:bCs w:val="0"/>
+          <w:i w:val="0"/>
+          <w:iCs w:val="0"/>
+          <w:caps w:val="0"/>
+          <w:smallCaps w:val="0"/>
+          <w:noProof w:val="0"/>
+          <w:color w:val="000000" w:themeColor="text1" w:themeTint="FF" w:themeShade="FF"/>
+          <w:sz w:val="24"/>
+          <w:szCs w:val="24"/>
+          <w:lang w:val="en-US"/>
+        </w:rPr>
+        <w:t>teamwork</w:t>
       </w:r>
       <w:r>
         <w:rPr>
@@ -739,6 +739,7 @@
         </w:rPr>
         <w:t xml:space="preserve">some funny bugs occur, which were </w:t>
       </w:r>
+      <w:bookmarkStart w:name="_Int_gK8GUOA5" w:id="1409004368"/>
       <w:r>
         <w:rPr>
           <w:rFonts w:ascii="Times New Roman" w:hAnsi="Times New Roman" w:eastAsia="Times New Roman" w:cs="Times New Roman"/>
@@ -756,6 +757,7 @@
         </w:rPr>
         <w:t>almost too</w:t>
       </w:r>
+      <w:bookmarkEnd w:id="1409004368"/>
       <w:r>
         <w:rPr>
           <w:rFonts w:ascii="Times New Roman" w:hAnsi="Times New Roman" w:eastAsia="Times New Roman" w:cs="Times New Roman"/>
@@ -879,6 +881,7 @@
         </w:rPr>
         <w:t>One of my general education courses was ‘Stress and Personal Happiness</w:t>
       </w:r>
+      <w:bookmarkStart w:name="_Int_VfxmbjVG" w:id="563814416"/>
       <w:r>
         <w:rPr>
           <w:rFonts w:ascii="Times New Roman" w:hAnsi="Times New Roman" w:eastAsia="Times New Roman" w:cs="Times New Roman"/>
@@ -896,6 +899,7 @@
         </w:rPr>
         <w:t>’,</w:t>
       </w:r>
+      <w:bookmarkEnd w:id="563814416"/>
       <w:r>
         <w:rPr>
           <w:rFonts w:ascii="Times New Roman" w:hAnsi="Times New Roman" w:eastAsia="Times New Roman" w:cs="Times New Roman"/>
@@ -1238,92 +1242,7 @@
           <w:szCs w:val="24"/>
           <w:lang w:val="en-US"/>
         </w:rPr>
-        <w:t>But</w:t>
-      </w:r>
-      <w:r>
-        <w:rPr>
-          <w:rFonts w:ascii="Times New Roman" w:hAnsi="Times New Roman" w:eastAsia="Times New Roman" w:cs="Times New Roman"/>
-          <w:b w:val="0"/>
-          <w:bCs w:val="0"/>
-          <w:i w:val="0"/>
-          <w:iCs w:val="0"/>
-          <w:caps w:val="0"/>
-          <w:smallCaps w:val="0"/>
-          <w:noProof w:val="0"/>
-          <w:color w:val="000000" w:themeColor="text1" w:themeTint="FF" w:themeShade="FF"/>
-          <w:sz w:val="24"/>
-          <w:szCs w:val="24"/>
-          <w:lang w:val="en-US"/>
-        </w:rPr>
-        <w:t xml:space="preserve"> the workload in the third year was a </w:t>
-      </w:r>
-      <w:r>
-        <w:rPr>
-          <w:rFonts w:ascii="Times New Roman" w:hAnsi="Times New Roman" w:eastAsia="Times New Roman" w:cs="Times New Roman"/>
-          <w:b w:val="0"/>
-          <w:bCs w:val="0"/>
-          <w:i w:val="0"/>
-          <w:iCs w:val="0"/>
-          <w:caps w:val="0"/>
-          <w:smallCaps w:val="0"/>
-          <w:noProof w:val="0"/>
-          <w:color w:val="000000" w:themeColor="text1" w:themeTint="FF" w:themeShade="FF"/>
-          <w:sz w:val="24"/>
-          <w:szCs w:val="24"/>
-          <w:lang w:val="en-US"/>
-        </w:rPr>
-        <w:t>lot, so</w:t>
-      </w:r>
-      <w:r>
-        <w:rPr>
-          <w:rFonts w:ascii="Times New Roman" w:hAnsi="Times New Roman" w:eastAsia="Times New Roman" w:cs="Times New Roman"/>
-          <w:b w:val="0"/>
-          <w:bCs w:val="0"/>
-          <w:i w:val="0"/>
-          <w:iCs w:val="0"/>
-          <w:caps w:val="0"/>
-          <w:smallCaps w:val="0"/>
-          <w:noProof w:val="0"/>
-          <w:color w:val="000000" w:themeColor="text1" w:themeTint="FF" w:themeShade="FF"/>
-          <w:sz w:val="24"/>
-          <w:szCs w:val="24"/>
-          <w:lang w:val="en-US"/>
-        </w:rPr>
-        <w:t xml:space="preserve"> I had to actually </w:t>
-      </w:r>
-      <w:r>
-        <w:rPr>
-          <w:rFonts w:ascii="Times New Roman" w:hAnsi="Times New Roman" w:eastAsia="Times New Roman" w:cs="Times New Roman"/>
-          <w:b w:val="0"/>
-          <w:bCs w:val="0"/>
-          <w:i w:val="0"/>
-          <w:iCs w:val="0"/>
-          <w:caps w:val="0"/>
-          <w:smallCaps w:val="0"/>
-          <w:noProof w:val="0"/>
-          <w:color w:val="000000" w:themeColor="text1" w:themeTint="FF" w:themeShade="FF"/>
-          <w:sz w:val="24"/>
-          <w:szCs w:val="24"/>
-          <w:lang w:val="en-US"/>
-        </w:rPr>
-        <w:t>effectively</w:t>
-      </w:r>
-      <w:r>
-        <w:rPr>
-          <w:rFonts w:ascii="Times New Roman" w:hAnsi="Times New Roman" w:eastAsia="Times New Roman" w:cs="Times New Roman"/>
-          <w:b w:val="0"/>
-          <w:bCs w:val="0"/>
-          <w:i w:val="0"/>
-          <w:iCs w:val="0"/>
-          <w:caps w:val="0"/>
-          <w:smallCaps w:val="0"/>
-          <w:noProof w:val="0"/>
-          <w:color w:val="000000" w:themeColor="text1" w:themeTint="FF" w:themeShade="FF"/>
-          <w:sz w:val="24"/>
-          <w:szCs w:val="24"/>
-          <w:lang w:val="en-US"/>
-        </w:rPr>
-        <w:t xml:space="preserve"> manage my time.</w:t>
+        <w:t>But the workload in the third year was a lot, so I had to effectively manage my time.</w:t>
       </w:r>
       <w:r>
         <w:rPr>
@@ -2838,7 +2757,7 @@
         <w:t>Third-Year Learning Outcomes</w:t>
       </w:r>
     </w:p>
-    <w:p xmlns:wp14="http://schemas.microsoft.com/office/word/2010/wordml" wp14:paraId="20092A08" wp14:textId="4F1A88E0">
+    <w:p xmlns:wp14="http://schemas.microsoft.com/office/word/2010/wordml" wp14:paraId="20092A08" wp14:textId="070ACE00">
       <w:pPr>
         <w:rPr>
           <w:rFonts w:ascii="Times New Roman" w:hAnsi="Times New Roman" w:eastAsia="Times New Roman" w:cs="Times New Roman"/>
@@ -2848,7 +2767,7 @@
         <w:rPr>
           <w:rFonts w:ascii="Times New Roman" w:hAnsi="Times New Roman" w:eastAsia="Times New Roman" w:cs="Times New Roman"/>
         </w:rPr>
-        <w:t>During the third year of the Computer Science program, I was able to apply my technical skills in real-world scenarios through various team-based and individual projects.</w:t>
+        <w:t>During the third year of the Computer Science program, I applied my technical skills in real-world scenarios through team-based and individual projects.</w:t>
       </w:r>
       <w:r>
         <w:rPr>
@@ -2857,7 +2776,7 @@
         <w:t xml:space="preserve"> Courses like Development Project I &amp; II, Web Programming VI, Systems Maintenance, and IT Security gave me hands-on experience in planning, designing, testing, and deploying web applications; while also helping me develop a better understanding of team collaboration, security principles, and current industry trends.</w:t>
       </w:r>
     </w:p>
-    <w:p xmlns:wp14="http://schemas.microsoft.com/office/word/2010/wordml" wp14:paraId="2EE835C9" wp14:textId="3AE7EEED">
+    <w:p xmlns:wp14="http://schemas.microsoft.com/office/word/2010/wordml" wp14:paraId="2EE835C9" wp14:textId="37573E68">
       <w:pPr>
         <w:pStyle w:val="Normal"/>
         <w:rPr>
@@ -2970,19 +2889,13 @@
         <w:rPr>
           <w:rFonts w:ascii="Times New Roman" w:hAnsi="Times New Roman" w:eastAsia="Times New Roman" w:cs="Times New Roman"/>
         </w:rPr>
-        <w:t>GitHub portfolio.</w:t>
-      </w:r>
-      <w:r>
-        <w:rPr>
-          <w:rFonts w:ascii="Times New Roman" w:hAnsi="Times New Roman" w:eastAsia="Times New Roman" w:cs="Times New Roman"/>
-        </w:rPr>
-        <w:t xml:space="preserve"> </w:t>
-      </w:r>
-      <w:r>
-        <w:rPr>
-          <w:rFonts w:ascii="Times New Roman" w:hAnsi="Times New Roman" w:eastAsia="Times New Roman" w:cs="Times New Roman"/>
-        </w:rPr>
-        <w:t xml:space="preserve"> </w:t>
+        <w:t>GitHub portfolio</w:t>
+      </w:r>
+      <w:r>
+        <w:rPr>
+          <w:rFonts w:ascii="Times New Roman" w:hAnsi="Times New Roman" w:eastAsia="Times New Roman" w:cs="Times New Roman"/>
+        </w:rPr>
+        <w:t xml:space="preserve">. </w:t>
       </w:r>
       <w:r>
         <w:rPr>
@@ -3217,7 +3130,7 @@
         <w:t>, showing how I used modern frameworks and coding techniques to meet practical requirements.</w:t>
       </w:r>
     </w:p>
-    <w:p xmlns:wp14="http://schemas.microsoft.com/office/word/2010/wordml" wp14:paraId="06AFFE66" wp14:textId="4D45E546">
+    <w:p xmlns:wp14="http://schemas.microsoft.com/office/word/2010/wordml" wp14:paraId="06AFFE66" wp14:textId="227639BB">
       <w:pPr>
         <w:pStyle w:val="Normal"/>
         <w:rPr>
@@ -3319,7 +3232,7 @@
         <w:rPr>
           <w:rFonts w:ascii="Times New Roman" w:hAnsi="Times New Roman" w:eastAsia="Times New Roman" w:cs="Times New Roman"/>
         </w:rPr>
-        <w:t>ultimately proved</w:t>
+        <w:t>proved</w:t>
       </w:r>
       <w:bookmarkEnd w:id="643120415"/>
       <w:r>
@@ -3328,12 +3241,14 @@
         </w:rPr>
         <w:t xml:space="preserve"> to be </w:t>
       </w:r>
+      <w:bookmarkStart w:name="_Int_OK5XmcME" w:id="1782468850"/>
       <w:r>
         <w:rPr>
           <w:rFonts w:ascii="Times New Roman" w:hAnsi="Times New Roman" w:eastAsia="Times New Roman" w:cs="Times New Roman"/>
         </w:rPr>
         <w:t>nearly impossible</w:t>
       </w:r>
+      <w:bookmarkEnd w:id="1782468850"/>
       <w:r>
         <w:rPr>
           <w:rFonts w:ascii="Times New Roman" w:hAnsi="Times New Roman" w:eastAsia="Times New Roman" w:cs="Times New Roman"/>
@@ -3450,12 +3365,14 @@
         </w:rPr>
         <w:t xml:space="preserve"> ‘Genomics and Gene Editing</w:t>
       </w:r>
+      <w:bookmarkStart w:name="_Int_TauoFSdc" w:id="228285461"/>
       <w:r>
         <w:rPr>
           <w:rFonts w:ascii="Times New Roman" w:hAnsi="Times New Roman" w:eastAsia="Times New Roman" w:cs="Times New Roman"/>
         </w:rPr>
         <w:t>’.</w:t>
       </w:r>
+      <w:bookmarkEnd w:id="228285461"/>
       <w:r>
         <w:rPr>
           <w:rFonts w:ascii="Times New Roman" w:hAnsi="Times New Roman" w:eastAsia="Times New Roman" w:cs="Times New Roman"/>
@@ -3656,6 +3573,18 @@
     <int2:textHash int2:hashCode="F4P9tA+Rl/maxk" int2:id="3wEFBAtk">
       <int2:state int2:type="AugLoop_Text_Critique" int2:value="Rejected"/>
     </int2:textHash>
+    <int2:bookmark int2:bookmarkName="_Int_VfxmbjVG" int2:invalidationBookmarkName="" int2:hashCode="NkPdJ9i9g1wpGP" int2:id="XRKZUqlb">
+      <int2:state int2:type="AugLoop_Text_Critique" int2:value="Rejected"/>
+    </int2:bookmark>
+    <int2:bookmark int2:bookmarkName="_Int_TauoFSdc" int2:invalidationBookmarkName="" int2:hashCode="xgDzA50uAYUN6A" int2:id="iZHfaok1">
+      <int2:state int2:type="AugLoop_Text_Critique" int2:value="Rejected"/>
+    </int2:bookmark>
+    <int2:bookmark int2:bookmarkName="_Int_OK5XmcME" int2:invalidationBookmarkName="" int2:hashCode="J5NtQoI37a80bL" int2:id="OvJYttot">
+      <int2:state int2:type="AugLoop_Text_Critique" int2:value="Rejected"/>
+    </int2:bookmark>
+    <int2:bookmark int2:bookmarkName="_Int_gK8GUOA5" int2:invalidationBookmarkName="" int2:hashCode="YOCTLO1wcJn16F" int2:id="SjuqZ6NU">
+      <int2:state int2:type="AugLoop_Text_Critique" int2:value="Rejected"/>
+    </int2:bookmark>
     <int2:bookmark int2:bookmarkName="_Int_QvKgUmXM" int2:invalidationBookmarkName="" int2:hashCode="M7HxxEIbwm5h1I" int2:id="kRUQA81Z">
       <int2:state int2:type="AugLoop_Text_Critique" int2:value="Rejected"/>
     </int2:bookmark>

</xml_diff>